<commit_message>
Adicionando prova 1 no GitHub
</commit_message>
<xml_diff>
--- a/LDS-Prova 01 de 02 do 1o. Bimestre.docx
+++ b/LDS-Prova 01 de 02 do 1o. Bimestre.docx
@@ -1,6 +1,6 @@
 
 <file path=word/document.xml><?xml version="1.0" encoding="utf-8"?>
-<w:document xmlns:wpc="http://schemas.microsoft.com/office/word/2010/wordprocessingCanvas" xmlns:mc="http://schemas.openxmlformats.org/markup-compatibility/2006" xmlns:o="urn:schemas-microsoft-com:office:office" xmlns:r="http://schemas.openxmlformats.org/officeDocument/2006/relationships" xmlns:m="http://schemas.openxmlformats.org/officeDocument/2006/math" xmlns:v="urn:schemas-microsoft-com:vml" xmlns:wp14="http://schemas.microsoft.com/office/word/2010/wordprocessingDrawing" xmlns:wp="http://schemas.openxmlformats.org/drawingml/2006/wordprocessingDrawing" xmlns:w10="urn:schemas-microsoft-com:office:word" xmlns:w="http://schemas.openxmlformats.org/wordprocessingml/2006/main" xmlns:w14="http://schemas.microsoft.com/office/word/2010/wordml" xmlns:wpg="http://schemas.microsoft.com/office/word/2010/wordprocessingGroup" xmlns:wpi="http://schemas.microsoft.com/office/word/2010/wordprocessingInk" xmlns:wne="http://schemas.microsoft.com/office/word/2006/wordml" xmlns:wps="http://schemas.microsoft.com/office/word/2010/wordprocessingShape" mc:Ignorable="w14 wp14">
+<w:document xmlns:ve="http://schemas.openxmlformats.org/markup-compatibility/2006" xmlns:o="urn:schemas-microsoft-com:office:office" xmlns:r="http://schemas.openxmlformats.org/officeDocument/2006/relationships" xmlns:m="http://schemas.openxmlformats.org/officeDocument/2006/math" xmlns:v="urn:schemas-microsoft-com:vml" xmlns:wp="http://schemas.openxmlformats.org/drawingml/2006/wordprocessingDrawing" xmlns:w10="urn:schemas-microsoft-com:office:word" xmlns:w="http://schemas.openxmlformats.org/wordprocessingml/2006/main" xmlns:wne="http://schemas.microsoft.com/office/word/2006/wordml">
   <w:body>
     <w:p>
       <w:pPr>
@@ -243,14 +243,6 @@
           <w:szCs w:val="24"/>
         </w:rPr>
       </w:pPr>
-      <w:r>
-        <w:rPr>
-          <w:rFonts w:cs="Arial"/>
-          <w:sz w:val="24"/>
-          <w:szCs w:val="24"/>
-        </w:rPr>
-        <w:t xml:space="preserve"> </w:t>
-      </w:r>
     </w:p>
     <w:p>
       <w:pPr>
@@ -536,15 +528,6 @@
         </w:rPr>
         <w:t>commit</w:t>
       </w:r>
-      <w:proofErr w:type="spellEnd"/>
-      <w:r>
-        <w:rPr>
-          <w:rFonts w:cs="Arial"/>
-          <w:sz w:val="24"/>
-          <w:szCs w:val="24"/>
-        </w:rPr>
-        <w:t xml:space="preserve"> </w:t>
-      </w:r>
       <w:r>
         <w:rPr>
           <w:rFonts w:cs="Arial"/>
@@ -554,6 +537,7 @@
         </w:rPr>
         <w:t>somente</w:t>
       </w:r>
+      <w:proofErr w:type="spellEnd"/>
       <w:r>
         <w:rPr>
           <w:rFonts w:cs="Arial"/>
@@ -610,7 +594,15 @@
           <w:sz w:val="24"/>
           <w:szCs w:val="24"/>
         </w:rPr>
-        <w:t>git</w:t>
+        <w:t>gitcheckout</w:t>
+      </w:r>
+      <w:r>
+        <w:rPr>
+          <w:rFonts w:cs="Arial"/>
+          <w:sz w:val="24"/>
+          <w:szCs w:val="24"/>
+        </w:rPr>
+        <w:t>script</w:t>
       </w:r>
       <w:proofErr w:type="spellEnd"/>
       <w:proofErr w:type="gramEnd"/>
@@ -620,60 +612,28 @@
           <w:sz w:val="24"/>
           <w:szCs w:val="24"/>
         </w:rPr>
-        <w:t xml:space="preserve"> </w:t>
-      </w:r>
-      <w:proofErr w:type="spellStart"/>
-      <w:r>
-        <w:rPr>
-          <w:rFonts w:cs="Arial"/>
-          <w:sz w:val="24"/>
-          <w:szCs w:val="24"/>
-        </w:rPr>
-        <w:t>checkout</w:t>
-      </w:r>
-      <w:proofErr w:type="spellEnd"/>
-      <w:r>
-        <w:rPr>
-          <w:rFonts w:cs="Arial"/>
-          <w:sz w:val="24"/>
-          <w:szCs w:val="24"/>
-        </w:rPr>
-        <w:t xml:space="preserve"> </w:t>
-      </w:r>
-      <w:r>
-        <w:rPr>
-          <w:rFonts w:cs="Arial"/>
-          <w:sz w:val="24"/>
-          <w:szCs w:val="24"/>
-        </w:rPr>
-        <w:t>script</w:t>
-      </w:r>
-      <w:r>
-        <w:rPr>
-          <w:rFonts w:cs="Arial"/>
-          <w:sz w:val="24"/>
-          <w:szCs w:val="24"/>
-        </w:rPr>
-        <w:t>.js</w:t>
-      </w:r>
-    </w:p>
-    <w:p>
-      <w:pPr>
-        <w:pStyle w:val="Cabealho"/>
-        <w:rPr>
-          <w:rFonts w:cs="Arial"/>
-          <w:sz w:val="24"/>
-          <w:szCs w:val="24"/>
-        </w:rPr>
-      </w:pPr>
-      <w:r>
-        <w:rPr>
-          <w:rFonts w:cs="Arial"/>
-          <w:sz w:val="24"/>
-          <w:szCs w:val="24"/>
-        </w:rPr>
-        <w:t xml:space="preserve">             </w:t>
-      </w:r>
+        <w:t>.</w:t>
+      </w:r>
+      <w:proofErr w:type="spellStart"/>
+      <w:r>
+        <w:rPr>
+          <w:rFonts w:cs="Arial"/>
+          <w:sz w:val="24"/>
+          <w:szCs w:val="24"/>
+        </w:rPr>
+        <w:t>js</w:t>
+      </w:r>
+      <w:proofErr w:type="spellEnd"/>
+    </w:p>
+    <w:p>
+      <w:pPr>
+        <w:pStyle w:val="Cabealho"/>
+        <w:rPr>
+          <w:rFonts w:cs="Arial"/>
+          <w:sz w:val="24"/>
+          <w:szCs w:val="24"/>
+        </w:rPr>
+      </w:pPr>
       <w:proofErr w:type="spellStart"/>
       <w:proofErr w:type="gramStart"/>
       <w:r>
@@ -682,7 +642,7 @@
           <w:sz w:val="24"/>
           <w:szCs w:val="24"/>
         </w:rPr>
-        <w:t>git</w:t>
+        <w:t>gitadd</w:t>
       </w:r>
       <w:proofErr w:type="spellEnd"/>
       <w:proofErr w:type="gramEnd"/>
@@ -692,24 +652,6 @@
           <w:sz w:val="24"/>
           <w:szCs w:val="24"/>
         </w:rPr>
-        <w:t xml:space="preserve"> </w:t>
-      </w:r>
-      <w:proofErr w:type="spellStart"/>
-      <w:r>
-        <w:rPr>
-          <w:rFonts w:cs="Arial"/>
-          <w:sz w:val="24"/>
-          <w:szCs w:val="24"/>
-        </w:rPr>
-        <w:t>add</w:t>
-      </w:r>
-      <w:proofErr w:type="spellEnd"/>
-      <w:r>
-        <w:rPr>
-          <w:rFonts w:cs="Arial"/>
-          <w:sz w:val="24"/>
-          <w:szCs w:val="24"/>
-        </w:rPr>
         <w:t xml:space="preserve"> .</w:t>
       </w:r>
     </w:p>
@@ -722,14 +664,6 @@
           <w:szCs w:val="24"/>
         </w:rPr>
       </w:pPr>
-      <w:r>
-        <w:rPr>
-          <w:rFonts w:cs="Arial"/>
-          <w:sz w:val="24"/>
-          <w:szCs w:val="24"/>
-        </w:rPr>
-        <w:t xml:space="preserve">             </w:t>
-      </w:r>
       <w:proofErr w:type="spellStart"/>
       <w:proofErr w:type="gramStart"/>
       <w:r>
@@ -738,28 +672,10 @@
           <w:sz w:val="24"/>
           <w:szCs w:val="24"/>
         </w:rPr>
-        <w:t>git</w:t>
+        <w:t>gitcommit</w:t>
       </w:r>
       <w:proofErr w:type="spellEnd"/>
       <w:proofErr w:type="gramEnd"/>
-      <w:r>
-        <w:rPr>
-          <w:rFonts w:cs="Arial"/>
-          <w:sz w:val="24"/>
-          <w:szCs w:val="24"/>
-        </w:rPr>
-        <w:t xml:space="preserve"> </w:t>
-      </w:r>
-      <w:proofErr w:type="spellStart"/>
-      <w:r>
-        <w:rPr>
-          <w:rFonts w:cs="Arial"/>
-          <w:sz w:val="24"/>
-          <w:szCs w:val="24"/>
-        </w:rPr>
-        <w:t>commit</w:t>
-      </w:r>
-      <w:proofErr w:type="spellEnd"/>
       <w:r>
         <w:rPr>
           <w:rFonts w:cs="Arial"/>
@@ -818,7 +734,7 @@
           <w:sz w:val="24"/>
           <w:szCs w:val="24"/>
         </w:rPr>
-        <w:t>git</w:t>
+        <w:t>gitadd</w:t>
       </w:r>
       <w:proofErr w:type="spellEnd"/>
       <w:proofErr w:type="gramEnd"/>
@@ -830,24 +746,6 @@
         </w:rPr>
         <w:t xml:space="preserve"> </w:t>
       </w:r>
-      <w:proofErr w:type="spellStart"/>
-      <w:r>
-        <w:rPr>
-          <w:rFonts w:cs="Arial"/>
-          <w:sz w:val="24"/>
-          <w:szCs w:val="24"/>
-        </w:rPr>
-        <w:t>add</w:t>
-      </w:r>
-      <w:proofErr w:type="spellEnd"/>
-      <w:r>
-        <w:rPr>
-          <w:rFonts w:cs="Arial"/>
-          <w:sz w:val="24"/>
-          <w:szCs w:val="24"/>
-        </w:rPr>
-        <w:t xml:space="preserve"> </w:t>
-      </w:r>
       <w:r>
         <w:rPr>
           <w:rFonts w:cs="Arial"/>
@@ -874,14 +772,6 @@
           <w:szCs w:val="24"/>
         </w:rPr>
       </w:pPr>
-      <w:r>
-        <w:rPr>
-          <w:rFonts w:cs="Arial"/>
-          <w:sz w:val="24"/>
-          <w:szCs w:val="24"/>
-        </w:rPr>
-        <w:t xml:space="preserve">             </w:t>
-      </w:r>
       <w:proofErr w:type="spellStart"/>
       <w:proofErr w:type="gramStart"/>
       <w:r>
@@ -890,28 +780,10 @@
           <w:sz w:val="24"/>
           <w:szCs w:val="24"/>
         </w:rPr>
-        <w:t>git</w:t>
+        <w:t>gitcommit</w:t>
       </w:r>
       <w:proofErr w:type="spellEnd"/>
       <w:proofErr w:type="gramEnd"/>
-      <w:r>
-        <w:rPr>
-          <w:rFonts w:cs="Arial"/>
-          <w:sz w:val="24"/>
-          <w:szCs w:val="24"/>
-        </w:rPr>
-        <w:t xml:space="preserve"> </w:t>
-      </w:r>
-      <w:proofErr w:type="spellStart"/>
-      <w:r>
-        <w:rPr>
-          <w:rFonts w:cs="Arial"/>
-          <w:sz w:val="24"/>
-          <w:szCs w:val="24"/>
-        </w:rPr>
-        <w:t>commit</w:t>
-      </w:r>
-      <w:proofErr w:type="spellEnd"/>
       <w:r>
         <w:rPr>
           <w:rFonts w:cs="Arial"/>
@@ -970,7 +842,7 @@
           <w:sz w:val="24"/>
           <w:szCs w:val="24"/>
         </w:rPr>
-        <w:t>git</w:t>
+        <w:t>gitadd</w:t>
       </w:r>
       <w:proofErr w:type="spellEnd"/>
       <w:proofErr w:type="gramEnd"/>
@@ -980,24 +852,6 @@
           <w:sz w:val="24"/>
           <w:szCs w:val="24"/>
         </w:rPr>
-        <w:t xml:space="preserve"> </w:t>
-      </w:r>
-      <w:proofErr w:type="spellStart"/>
-      <w:r>
-        <w:rPr>
-          <w:rFonts w:cs="Arial"/>
-          <w:sz w:val="24"/>
-          <w:szCs w:val="24"/>
-        </w:rPr>
-        <w:t>add</w:t>
-      </w:r>
-      <w:proofErr w:type="spellEnd"/>
-      <w:r>
-        <w:rPr>
-          <w:rFonts w:cs="Arial"/>
-          <w:sz w:val="24"/>
-          <w:szCs w:val="24"/>
-        </w:rPr>
         <w:t xml:space="preserve"> .</w:t>
       </w:r>
     </w:p>
@@ -1010,14 +864,6 @@
           <w:szCs w:val="24"/>
         </w:rPr>
       </w:pPr>
-      <w:r>
-        <w:rPr>
-          <w:rFonts w:cs="Arial"/>
-          <w:sz w:val="24"/>
-          <w:szCs w:val="24"/>
-        </w:rPr>
-        <w:t xml:space="preserve">             </w:t>
-      </w:r>
       <w:proofErr w:type="spellStart"/>
       <w:proofErr w:type="gramStart"/>
       <w:r>
@@ -1026,28 +872,10 @@
           <w:sz w:val="24"/>
           <w:szCs w:val="24"/>
         </w:rPr>
-        <w:t>git</w:t>
+        <w:t>gitcommit</w:t>
       </w:r>
       <w:proofErr w:type="spellEnd"/>
       <w:proofErr w:type="gramEnd"/>
-      <w:r>
-        <w:rPr>
-          <w:rFonts w:cs="Arial"/>
-          <w:sz w:val="24"/>
-          <w:szCs w:val="24"/>
-        </w:rPr>
-        <w:t xml:space="preserve"> </w:t>
-      </w:r>
-      <w:proofErr w:type="spellStart"/>
-      <w:r>
-        <w:rPr>
-          <w:rFonts w:cs="Arial"/>
-          <w:sz w:val="24"/>
-          <w:szCs w:val="24"/>
-        </w:rPr>
-        <w:t>commit</w:t>
-      </w:r>
-      <w:proofErr w:type="spellEnd"/>
       <w:r>
         <w:rPr>
           <w:rFonts w:cs="Arial"/>
@@ -1266,36 +1094,9 @@
           <w:sz w:val="24"/>
           <w:szCs w:val="24"/>
         </w:rPr>
-        <w:t>git</w:t>
-      </w:r>
-      <w:proofErr w:type="spellEnd"/>
-      <w:r>
-        <w:rPr>
-          <w:rFonts w:cs="Arial"/>
-          <w:b/>
-          <w:sz w:val="24"/>
-          <w:szCs w:val="24"/>
-        </w:rPr>
-        <w:t xml:space="preserve"> </w:t>
-      </w:r>
-      <w:proofErr w:type="gramStart"/>
-      <w:r>
-        <w:rPr>
-          <w:rFonts w:cs="Arial"/>
-          <w:b/>
-          <w:sz w:val="24"/>
-          <w:szCs w:val="24"/>
-        </w:rPr>
-        <w:t>clone</w:t>
-      </w:r>
-      <w:r>
-        <w:rPr>
-          <w:rFonts w:cs="Arial"/>
-          <w:sz w:val="24"/>
-          <w:szCs w:val="24"/>
-        </w:rPr>
-        <w:t xml:space="preserve"> </w:t>
-      </w:r>
+        <w:t>gitclone</w:t>
+      </w:r>
+      <w:proofErr w:type="spellEnd"/>
       <w:r>
         <w:rPr>
           <w:rFonts w:cs="Arial"/>
@@ -1304,7 +1105,6 @@
         </w:rPr>
         <w:t>?</w:t>
       </w:r>
-      <w:proofErr w:type="gramEnd"/>
     </w:p>
     <w:p>
       <w:pPr>
@@ -1459,28 +1259,10 @@
           <w:sz w:val="24"/>
           <w:szCs w:val="24"/>
         </w:rPr>
-        <w:t>git</w:t>
+        <w:t>gitcommit</w:t>
       </w:r>
       <w:proofErr w:type="spellEnd"/>
       <w:proofErr w:type="gramEnd"/>
-      <w:r>
-        <w:rPr>
-          <w:rFonts w:cs="Arial"/>
-          <w:sz w:val="24"/>
-          <w:szCs w:val="24"/>
-        </w:rPr>
-        <w:t xml:space="preserve"> </w:t>
-      </w:r>
-      <w:proofErr w:type="spellStart"/>
-      <w:r>
-        <w:rPr>
-          <w:rFonts w:cs="Arial"/>
-          <w:sz w:val="24"/>
-          <w:szCs w:val="24"/>
-        </w:rPr>
-        <w:t>commit</w:t>
-      </w:r>
-      <w:proofErr w:type="spellEnd"/>
       <w:r>
         <w:rPr>
           <w:rFonts w:cs="Arial"/>
@@ -1511,28 +1293,10 @@
           <w:sz w:val="24"/>
           <w:szCs w:val="24"/>
         </w:rPr>
-        <w:t>git</w:t>
+        <w:t>gitcommit</w:t>
       </w:r>
       <w:proofErr w:type="spellEnd"/>
       <w:proofErr w:type="gramEnd"/>
-      <w:r>
-        <w:rPr>
-          <w:rFonts w:cs="Arial"/>
-          <w:sz w:val="24"/>
-          <w:szCs w:val="24"/>
-        </w:rPr>
-        <w:t xml:space="preserve"> </w:t>
-      </w:r>
-      <w:proofErr w:type="spellStart"/>
-      <w:r>
-        <w:rPr>
-          <w:rFonts w:cs="Arial"/>
-          <w:sz w:val="24"/>
-          <w:szCs w:val="24"/>
-        </w:rPr>
-        <w:t>commit</w:t>
-      </w:r>
-      <w:proofErr w:type="spellEnd"/>
       <w:r>
         <w:rPr>
           <w:rFonts w:cs="Arial"/>
@@ -1652,7 +1416,7 @@
           <w:sz w:val="24"/>
           <w:szCs w:val="24"/>
         </w:rPr>
-        <w:t>git</w:t>
+        <w:t>gitadd</w:t>
       </w:r>
       <w:proofErr w:type="spellEnd"/>
       <w:proofErr w:type="gramEnd"/>
@@ -1662,24 +1426,6 @@
           <w:sz w:val="24"/>
           <w:szCs w:val="24"/>
         </w:rPr>
-        <w:t xml:space="preserve"> </w:t>
-      </w:r>
-      <w:proofErr w:type="spellStart"/>
-      <w:r>
-        <w:rPr>
-          <w:rFonts w:cs="Arial"/>
-          <w:sz w:val="24"/>
-          <w:szCs w:val="24"/>
-        </w:rPr>
-        <w:t>add</w:t>
-      </w:r>
-      <w:proofErr w:type="spellEnd"/>
-      <w:r>
-        <w:rPr>
-          <w:rFonts w:cs="Arial"/>
-          <w:sz w:val="24"/>
-          <w:szCs w:val="24"/>
-        </w:rPr>
         <w:t xml:space="preserve"> .</w:t>
       </w:r>
     </w:p>
@@ -1692,14 +1438,6 @@
           <w:szCs w:val="24"/>
         </w:rPr>
       </w:pPr>
-      <w:r>
-        <w:rPr>
-          <w:rFonts w:cs="Arial"/>
-          <w:sz w:val="24"/>
-          <w:szCs w:val="24"/>
-        </w:rPr>
-        <w:t xml:space="preserve">             </w:t>
-      </w:r>
       <w:proofErr w:type="spellStart"/>
       <w:proofErr w:type="gramStart"/>
       <w:r>
@@ -1708,28 +1446,10 @@
           <w:sz w:val="24"/>
           <w:szCs w:val="24"/>
         </w:rPr>
-        <w:t>git</w:t>
+        <w:t>gitcommit</w:t>
       </w:r>
       <w:proofErr w:type="spellEnd"/>
       <w:proofErr w:type="gramEnd"/>
-      <w:r>
-        <w:rPr>
-          <w:rFonts w:cs="Arial"/>
-          <w:sz w:val="24"/>
-          <w:szCs w:val="24"/>
-        </w:rPr>
-        <w:t xml:space="preserve"> </w:t>
-      </w:r>
-      <w:proofErr w:type="spellStart"/>
-      <w:r>
-        <w:rPr>
-          <w:rFonts w:cs="Arial"/>
-          <w:sz w:val="24"/>
-          <w:szCs w:val="24"/>
-        </w:rPr>
-        <w:t>commit</w:t>
-      </w:r>
-      <w:proofErr w:type="spellEnd"/>
       <w:r>
         <w:rPr>
           <w:rFonts w:cs="Arial"/>
@@ -1770,7 +1490,7 @@
           <w:sz w:val="24"/>
           <w:szCs w:val="24"/>
         </w:rPr>
-        <w:t>git</w:t>
+        <w:t>gitcommit</w:t>
       </w:r>
       <w:proofErr w:type="spellEnd"/>
       <w:proofErr w:type="gramEnd"/>
@@ -1780,24 +1500,6 @@
           <w:sz w:val="24"/>
           <w:szCs w:val="24"/>
         </w:rPr>
-        <w:t xml:space="preserve"> </w:t>
-      </w:r>
-      <w:proofErr w:type="spellStart"/>
-      <w:r>
-        <w:rPr>
-          <w:rFonts w:cs="Arial"/>
-          <w:sz w:val="24"/>
-          <w:szCs w:val="24"/>
-        </w:rPr>
-        <w:t>commit</w:t>
-      </w:r>
-      <w:proofErr w:type="spellEnd"/>
-      <w:r>
-        <w:rPr>
-          <w:rFonts w:cs="Arial"/>
-          <w:sz w:val="24"/>
-          <w:szCs w:val="24"/>
-        </w:rPr>
         <w:t xml:space="preserve"> -m “mensagem”</w:t>
       </w:r>
     </w:p>
@@ -1810,14 +1512,6 @@
           <w:szCs w:val="24"/>
         </w:rPr>
       </w:pPr>
-      <w:r>
-        <w:rPr>
-          <w:rFonts w:cs="Arial"/>
-          <w:sz w:val="24"/>
-          <w:szCs w:val="24"/>
-        </w:rPr>
-        <w:t xml:space="preserve">             </w:t>
-      </w:r>
       <w:proofErr w:type="spellStart"/>
       <w:proofErr w:type="gramStart"/>
       <w:r>
@@ -1826,28 +1520,10 @@
           <w:sz w:val="24"/>
           <w:szCs w:val="24"/>
         </w:rPr>
-        <w:t>git</w:t>
+        <w:t>gitpush</w:t>
       </w:r>
       <w:proofErr w:type="spellEnd"/>
       <w:proofErr w:type="gramEnd"/>
-      <w:r>
-        <w:rPr>
-          <w:rFonts w:cs="Arial"/>
-          <w:sz w:val="24"/>
-          <w:szCs w:val="24"/>
-        </w:rPr>
-        <w:t xml:space="preserve"> </w:t>
-      </w:r>
-      <w:proofErr w:type="spellStart"/>
-      <w:r>
-        <w:rPr>
-          <w:rFonts w:cs="Arial"/>
-          <w:sz w:val="24"/>
-          <w:szCs w:val="24"/>
-        </w:rPr>
-        <w:t>push</w:t>
-      </w:r>
-      <w:proofErr w:type="spellEnd"/>
     </w:p>
     <w:p>
       <w:pPr>
@@ -1890,26 +1566,36 @@
           <w:sz w:val="24"/>
           <w:szCs w:val="24"/>
         </w:rPr>
-        <w:t xml:space="preserve"> clean -f</w:t>
-      </w:r>
-    </w:p>
-    <w:p>
-      <w:pPr>
-        <w:pStyle w:val="Cabealho"/>
-        <w:rPr>
-          <w:rFonts w:cs="Arial"/>
-          <w:sz w:val="24"/>
-          <w:szCs w:val="24"/>
-        </w:rPr>
-      </w:pPr>
-      <w:r>
-        <w:rPr>
-          <w:rFonts w:cs="Arial"/>
-          <w:sz w:val="24"/>
-          <w:szCs w:val="24"/>
-        </w:rPr>
-        <w:t xml:space="preserve">             </w:t>
-      </w:r>
+        <w:t xml:space="preserve"> </w:t>
+      </w:r>
+      <w:proofErr w:type="spellStart"/>
+      <w:r>
+        <w:rPr>
+          <w:rFonts w:cs="Arial"/>
+          <w:sz w:val="24"/>
+          <w:szCs w:val="24"/>
+        </w:rPr>
+        <w:t>clean</w:t>
+      </w:r>
+      <w:proofErr w:type="spellEnd"/>
+      <w:r>
+        <w:rPr>
+          <w:rFonts w:cs="Arial"/>
+          <w:sz w:val="24"/>
+          <w:szCs w:val="24"/>
+        </w:rPr>
+        <w:t xml:space="preserve"> -f</w:t>
+      </w:r>
+    </w:p>
+    <w:p>
+      <w:pPr>
+        <w:pStyle w:val="Cabealho"/>
+        <w:rPr>
+          <w:rFonts w:cs="Arial"/>
+          <w:sz w:val="24"/>
+          <w:szCs w:val="24"/>
+        </w:rPr>
+      </w:pPr>
       <w:proofErr w:type="spellStart"/>
       <w:proofErr w:type="gramStart"/>
       <w:r>
@@ -1918,7 +1604,7 @@
           <w:sz w:val="24"/>
           <w:szCs w:val="24"/>
         </w:rPr>
-        <w:t>git</w:t>
+        <w:t>gitaddarquivo</w:t>
       </w:r>
       <w:proofErr w:type="spellEnd"/>
       <w:proofErr w:type="gramEnd"/>
@@ -1928,54 +1614,28 @@
           <w:sz w:val="24"/>
           <w:szCs w:val="24"/>
         </w:rPr>
-        <w:t xml:space="preserve"> </w:t>
-      </w:r>
-      <w:proofErr w:type="spellStart"/>
-      <w:r>
-        <w:rPr>
-          <w:rFonts w:cs="Arial"/>
-          <w:sz w:val="24"/>
-          <w:szCs w:val="24"/>
-        </w:rPr>
-        <w:t>add</w:t>
-      </w:r>
-      <w:proofErr w:type="spellEnd"/>
-      <w:r>
-        <w:rPr>
-          <w:rFonts w:cs="Arial"/>
-          <w:sz w:val="24"/>
-          <w:szCs w:val="24"/>
-        </w:rPr>
-        <w:t xml:space="preserve"> </w:t>
-      </w:r>
-      <w:proofErr w:type="spellStart"/>
-      <w:r>
-        <w:rPr>
-          <w:rFonts w:cs="Arial"/>
-          <w:sz w:val="24"/>
-          <w:szCs w:val="24"/>
-        </w:rPr>
-        <w:t>arquivo.extensao</w:t>
-      </w:r>
-      <w:proofErr w:type="spellEnd"/>
-    </w:p>
-    <w:p>
-      <w:pPr>
-        <w:pStyle w:val="Cabealho"/>
-        <w:rPr>
-          <w:rFonts w:cs="Arial"/>
-          <w:sz w:val="24"/>
-          <w:szCs w:val="24"/>
-        </w:rPr>
-      </w:pPr>
-      <w:r>
-        <w:rPr>
-          <w:rFonts w:cs="Arial"/>
-          <w:sz w:val="24"/>
-          <w:szCs w:val="24"/>
-        </w:rPr>
-        <w:t xml:space="preserve">             </w:t>
-      </w:r>
+        <w:t>.</w:t>
+      </w:r>
+      <w:proofErr w:type="spellStart"/>
+      <w:r>
+        <w:rPr>
+          <w:rFonts w:cs="Arial"/>
+          <w:sz w:val="24"/>
+          <w:szCs w:val="24"/>
+        </w:rPr>
+        <w:t>extensao</w:t>
+      </w:r>
+      <w:proofErr w:type="spellEnd"/>
+    </w:p>
+    <w:p>
+      <w:pPr>
+        <w:pStyle w:val="Cabealho"/>
+        <w:rPr>
+          <w:rFonts w:cs="Arial"/>
+          <w:sz w:val="24"/>
+          <w:szCs w:val="24"/>
+        </w:rPr>
+      </w:pPr>
       <w:proofErr w:type="spellStart"/>
       <w:proofErr w:type="gramStart"/>
       <w:r>
@@ -1984,28 +1644,10 @@
           <w:sz w:val="24"/>
           <w:szCs w:val="24"/>
         </w:rPr>
-        <w:t>git</w:t>
+        <w:t>gitpush</w:t>
       </w:r>
       <w:proofErr w:type="spellEnd"/>
       <w:proofErr w:type="gramEnd"/>
-      <w:r>
-        <w:rPr>
-          <w:rFonts w:cs="Arial"/>
-          <w:sz w:val="24"/>
-          <w:szCs w:val="24"/>
-        </w:rPr>
-        <w:t xml:space="preserve"> </w:t>
-      </w:r>
-      <w:proofErr w:type="spellStart"/>
-      <w:r>
-        <w:rPr>
-          <w:rFonts w:cs="Arial"/>
-          <w:sz w:val="24"/>
-          <w:szCs w:val="24"/>
-        </w:rPr>
-        <w:t>push</w:t>
-      </w:r>
-      <w:proofErr w:type="spellEnd"/>
     </w:p>
     <w:p>
       <w:pPr>
@@ -2060,22 +1702,6 @@
           <w:szCs w:val="24"/>
         </w:rPr>
       </w:pPr>
-      <w:r>
-        <w:rPr>
-          <w:rFonts w:cs="Arial"/>
-          <w:sz w:val="24"/>
-          <w:szCs w:val="24"/>
-        </w:rPr>
-        <w:t xml:space="preserve">            </w:t>
-      </w:r>
-      <w:r>
-        <w:rPr>
-          <w:rFonts w:cs="Arial"/>
-          <w:sz w:val="24"/>
-          <w:szCs w:val="24"/>
-        </w:rPr>
-        <w:t xml:space="preserve"> </w:t>
-      </w:r>
       <w:proofErr w:type="spellStart"/>
       <w:proofErr w:type="gramStart"/>
       <w:r>
@@ -2084,7 +1710,7 @@
           <w:sz w:val="24"/>
           <w:szCs w:val="24"/>
         </w:rPr>
-        <w:t>git</w:t>
+        <w:t>gitcommit</w:t>
       </w:r>
       <w:proofErr w:type="spellEnd"/>
       <w:proofErr w:type="gramEnd"/>
@@ -2094,24 +1720,6 @@
           <w:sz w:val="24"/>
           <w:szCs w:val="24"/>
         </w:rPr>
-        <w:t xml:space="preserve"> </w:t>
-      </w:r>
-      <w:proofErr w:type="spellStart"/>
-      <w:r>
-        <w:rPr>
-          <w:rFonts w:cs="Arial"/>
-          <w:sz w:val="24"/>
-          <w:szCs w:val="24"/>
-        </w:rPr>
-        <w:t>commit</w:t>
-      </w:r>
-      <w:proofErr w:type="spellEnd"/>
-      <w:r>
-        <w:rPr>
-          <w:rFonts w:cs="Arial"/>
-          <w:sz w:val="24"/>
-          <w:szCs w:val="24"/>
-        </w:rPr>
         <w:t xml:space="preserve"> -m “mensagem”</w:t>
       </w:r>
     </w:p>
@@ -2124,14 +1732,6 @@
           <w:szCs w:val="24"/>
         </w:rPr>
       </w:pPr>
-      <w:r>
-        <w:rPr>
-          <w:rFonts w:cs="Arial"/>
-          <w:sz w:val="24"/>
-          <w:szCs w:val="24"/>
-        </w:rPr>
-        <w:t xml:space="preserve">             </w:t>
-      </w:r>
       <w:proofErr w:type="spellStart"/>
       <w:proofErr w:type="gramStart"/>
       <w:r>
@@ -2140,28 +1740,10 @@
           <w:sz w:val="24"/>
           <w:szCs w:val="24"/>
         </w:rPr>
-        <w:t>git</w:t>
+        <w:t>gitadd</w:t>
       </w:r>
       <w:proofErr w:type="spellEnd"/>
       <w:proofErr w:type="gramEnd"/>
-      <w:r>
-        <w:rPr>
-          <w:rFonts w:cs="Arial"/>
-          <w:sz w:val="24"/>
-          <w:szCs w:val="24"/>
-        </w:rPr>
-        <w:t xml:space="preserve"> </w:t>
-      </w:r>
-      <w:proofErr w:type="spellStart"/>
-      <w:r>
-        <w:rPr>
-          <w:rFonts w:cs="Arial"/>
-          <w:sz w:val="24"/>
-          <w:szCs w:val="24"/>
-        </w:rPr>
-        <w:t>add</w:t>
-      </w:r>
-      <w:proofErr w:type="spellEnd"/>
       <w:r>
         <w:rPr>
           <w:rFonts w:cs="Arial"/>
@@ -2262,7 +1844,27 @@
           <w:sz w:val="24"/>
           <w:szCs w:val="24"/>
         </w:rPr>
-        <w:t xml:space="preserve"> clean -</w:t>
+        <w:t xml:space="preserve"> </w:t>
+      </w:r>
+      <w:proofErr w:type="spellStart"/>
+      <w:r>
+        <w:rPr>
+          <w:rFonts w:cs="Arial"/>
+          <w:b/>
+          <w:sz w:val="24"/>
+          <w:szCs w:val="24"/>
+        </w:rPr>
+        <w:t>clean</w:t>
+      </w:r>
+      <w:proofErr w:type="spellEnd"/>
+      <w:r>
+        <w:rPr>
+          <w:rFonts w:cs="Arial"/>
+          <w:b/>
+          <w:sz w:val="24"/>
+          <w:szCs w:val="24"/>
+        </w:rPr>
+        <w:t xml:space="preserve"> -</w:t>
       </w:r>
       <w:proofErr w:type="gramStart"/>
       <w:r>
@@ -2366,25 +1968,7 @@
           <w:sz w:val="24"/>
           <w:szCs w:val="24"/>
         </w:rPr>
-        <w:t>git</w:t>
-      </w:r>
-      <w:proofErr w:type="spellEnd"/>
-      <w:r>
-        <w:rPr>
-          <w:rFonts w:cs="Arial"/>
-          <w:sz w:val="24"/>
-          <w:szCs w:val="24"/>
-        </w:rPr>
-        <w:t xml:space="preserve"> </w:t>
-      </w:r>
-      <w:proofErr w:type="spellStart"/>
-      <w:r>
-        <w:rPr>
-          <w:rFonts w:cs="Arial"/>
-          <w:sz w:val="24"/>
-          <w:szCs w:val="24"/>
-        </w:rPr>
-        <w:t>checkout</w:t>
+        <w:t>gitcheckout</w:t>
       </w:r>
       <w:proofErr w:type="spellEnd"/>
       <w:r>
@@ -2396,23 +1980,6 @@
         <w:t xml:space="preserve"> ou </w:t>
       </w:r>
       <w:proofErr w:type="spellStart"/>
-      <w:r>
-        <w:rPr>
-          <w:rFonts w:cs="Arial"/>
-          <w:sz w:val="24"/>
-          <w:szCs w:val="24"/>
-        </w:rPr>
-        <w:t>git</w:t>
-      </w:r>
-      <w:proofErr w:type="spellEnd"/>
-      <w:r>
-        <w:rPr>
-          <w:rFonts w:cs="Arial"/>
-          <w:sz w:val="24"/>
-          <w:szCs w:val="24"/>
-        </w:rPr>
-        <w:t xml:space="preserve"> </w:t>
-      </w:r>
       <w:proofErr w:type="gramStart"/>
       <w:r>
         <w:rPr>
@@ -2420,8 +1987,27 @@
           <w:sz w:val="24"/>
           <w:szCs w:val="24"/>
         </w:rPr>
-        <w:t>reset —hard</w:t>
-      </w:r>
+        <w:t>gitreset</w:t>
+      </w:r>
+      <w:proofErr w:type="spellEnd"/>
+      <w:r>
+        <w:rPr>
+          <w:rFonts w:cs="Arial"/>
+          <w:sz w:val="24"/>
+          <w:szCs w:val="24"/>
+        </w:rPr>
+        <w:t xml:space="preserve"> —</w:t>
+      </w:r>
+      <w:proofErr w:type="spellStart"/>
+      <w:r>
+        <w:rPr>
+          <w:rFonts w:cs="Arial"/>
+          <w:sz w:val="24"/>
+          <w:szCs w:val="24"/>
+        </w:rPr>
+        <w:t>hard</w:t>
+      </w:r>
+      <w:proofErr w:type="spellEnd"/>
       <w:proofErr w:type="gramEnd"/>
       <w:r>
         <w:rPr>
@@ -2558,15 +2144,6 @@
       <w:r>
         <w:rPr>
           <w:rFonts w:cs="Arial"/>
-          <w:b/>
-          <w:sz w:val="24"/>
-          <w:szCs w:val="24"/>
-        </w:rPr>
-        <w:t xml:space="preserve"> </w:t>
-      </w:r>
-      <w:r>
-        <w:rPr>
-          <w:rFonts w:cs="Arial"/>
           <w:sz w:val="24"/>
           <w:szCs w:val="24"/>
         </w:rPr>
@@ -2666,6 +2243,7 @@
         <w:t xml:space="preserve">Estando na </w:t>
       </w:r>
       <w:proofErr w:type="spellStart"/>
+      <w:proofErr w:type="gramStart"/>
       <w:r>
         <w:rPr>
           <w:rFonts w:cs="Arial"/>
@@ -2675,18 +2253,6 @@
         </w:rPr>
         <w:t>branch</w:t>
       </w:r>
-      <w:proofErr w:type="spellEnd"/>
-      <w:r>
-        <w:rPr>
-          <w:rFonts w:cs="Arial"/>
-          <w:b/>
-          <w:sz w:val="24"/>
-          <w:szCs w:val="24"/>
-        </w:rPr>
-        <w:t xml:space="preserve"> </w:t>
-      </w:r>
-      <w:proofErr w:type="spellStart"/>
-      <w:proofErr w:type="gramStart"/>
       <w:r>
         <w:rPr>
           <w:rFonts w:cs="Arial"/>
@@ -2922,25 +2488,7 @@
           <w:sz w:val="24"/>
           <w:szCs w:val="24"/>
         </w:rPr>
-        <w:t>pull</w:t>
-      </w:r>
-      <w:proofErr w:type="spellEnd"/>
-      <w:r>
-        <w:rPr>
-          <w:rFonts w:cs="Arial"/>
-          <w:sz w:val="24"/>
-          <w:szCs w:val="24"/>
-        </w:rPr>
-        <w:t xml:space="preserve"> </w:t>
-      </w:r>
-      <w:proofErr w:type="spellStart"/>
-      <w:r>
-        <w:rPr>
-          <w:rFonts w:cs="Arial"/>
-          <w:sz w:val="24"/>
-          <w:szCs w:val="24"/>
-        </w:rPr>
-        <w:t>request</w:t>
+        <w:t>pullrequest</w:t>
       </w:r>
       <w:proofErr w:type="spellEnd"/>
       <w:r>
@@ -3013,38 +2561,9 @@
           <w:sz w:val="24"/>
           <w:szCs w:val="24"/>
         </w:rPr>
-        <w:t>git</w:t>
-      </w:r>
-      <w:proofErr w:type="spellEnd"/>
-      <w:r>
-        <w:rPr>
-          <w:rFonts w:cs="Arial"/>
-          <w:b/>
-          <w:sz w:val="24"/>
-          <w:szCs w:val="24"/>
-        </w:rPr>
-        <w:t xml:space="preserve"> </w:t>
-      </w:r>
-      <w:proofErr w:type="spellStart"/>
-      <w:proofErr w:type="gramStart"/>
-      <w:r>
-        <w:rPr>
-          <w:rFonts w:cs="Arial"/>
-          <w:b/>
-          <w:sz w:val="24"/>
-          <w:szCs w:val="24"/>
-        </w:rPr>
-        <w:t>push</w:t>
-      </w:r>
-      <w:proofErr w:type="spellEnd"/>
-      <w:r>
-        <w:rPr>
-          <w:rFonts w:cs="Arial"/>
-          <w:sz w:val="24"/>
-          <w:szCs w:val="24"/>
-        </w:rPr>
-        <w:t xml:space="preserve"> </w:t>
-      </w:r>
+        <w:t>gitpush</w:t>
+      </w:r>
+      <w:proofErr w:type="spellEnd"/>
       <w:r>
         <w:rPr>
           <w:rFonts w:cs="Arial"/>
@@ -3053,7 +2572,6 @@
         </w:rPr>
         <w:t>?</w:t>
       </w:r>
-      <w:proofErr w:type="gramEnd"/>
     </w:p>
     <w:p>
       <w:pPr>
@@ -3334,28 +2852,10 @@
           <w:sz w:val="24"/>
           <w:szCs w:val="24"/>
         </w:rPr>
-        <w:t>git</w:t>
+        <w:t>gitcheckout</w:t>
       </w:r>
       <w:proofErr w:type="spellEnd"/>
       <w:proofErr w:type="gramEnd"/>
-      <w:r>
-        <w:rPr>
-          <w:rFonts w:cs="Arial"/>
-          <w:sz w:val="24"/>
-          <w:szCs w:val="24"/>
-        </w:rPr>
-        <w:t xml:space="preserve"> </w:t>
-      </w:r>
-      <w:proofErr w:type="spellStart"/>
-      <w:r>
-        <w:rPr>
-          <w:rFonts w:cs="Arial"/>
-          <w:sz w:val="24"/>
-          <w:szCs w:val="24"/>
-        </w:rPr>
-        <w:t>checkout</w:t>
-      </w:r>
-      <w:proofErr w:type="spellEnd"/>
       <w:r>
         <w:rPr>
           <w:rFonts w:cs="Arial"/>
@@ -3386,62 +2886,34 @@
           <w:sz w:val="24"/>
           <w:szCs w:val="24"/>
         </w:rPr>
-        <w:t>git</w:t>
+        <w:t>gitcheckout</w:t>
+      </w:r>
+      <w:r>
+        <w:rPr>
+          <w:rFonts w:cs="Arial"/>
+          <w:sz w:val="24"/>
+          <w:szCs w:val="24"/>
+        </w:rPr>
+        <w:t>m</w:t>
+      </w:r>
+      <w:r>
+        <w:rPr>
+          <w:rFonts w:cs="Arial"/>
+          <w:sz w:val="24"/>
+          <w:szCs w:val="24"/>
+        </w:rPr>
+        <w:t>a</w:t>
+      </w:r>
+      <w:r>
+        <w:rPr>
+          <w:rFonts w:cs="Arial"/>
+          <w:sz w:val="24"/>
+          <w:szCs w:val="24"/>
+        </w:rPr>
+        <w:t>ster</w:t>
       </w:r>
       <w:proofErr w:type="spellEnd"/>
       <w:proofErr w:type="gramEnd"/>
-      <w:r>
-        <w:rPr>
-          <w:rFonts w:cs="Arial"/>
-          <w:sz w:val="24"/>
-          <w:szCs w:val="24"/>
-        </w:rPr>
-        <w:t xml:space="preserve"> </w:t>
-      </w:r>
-      <w:proofErr w:type="spellStart"/>
-      <w:r>
-        <w:rPr>
-          <w:rFonts w:cs="Arial"/>
-          <w:sz w:val="24"/>
-          <w:szCs w:val="24"/>
-        </w:rPr>
-        <w:t>checkout</w:t>
-      </w:r>
-      <w:proofErr w:type="spellEnd"/>
-      <w:r>
-        <w:rPr>
-          <w:rFonts w:cs="Arial"/>
-          <w:sz w:val="24"/>
-          <w:szCs w:val="24"/>
-        </w:rPr>
-        <w:t xml:space="preserve"> </w:t>
-      </w:r>
-      <w:proofErr w:type="spellStart"/>
-      <w:r>
-        <w:rPr>
-          <w:rFonts w:cs="Arial"/>
-          <w:sz w:val="24"/>
-          <w:szCs w:val="24"/>
-        </w:rPr>
-        <w:t>m</w:t>
-      </w:r>
-      <w:r>
-        <w:rPr>
-          <w:rFonts w:cs="Arial"/>
-          <w:sz w:val="24"/>
-          <w:szCs w:val="24"/>
-        </w:rPr>
-        <w:t>a</w:t>
-      </w:r>
-      <w:r>
-        <w:rPr>
-          <w:rFonts w:cs="Arial"/>
-          <w:sz w:val="24"/>
-          <w:szCs w:val="24"/>
-        </w:rPr>
-        <w:t>ster</w:t>
-      </w:r>
-      <w:proofErr w:type="spellEnd"/>
     </w:p>
     <w:p>
       <w:pPr>
@@ -3464,28 +2936,10 @@
           <w:sz w:val="24"/>
           <w:szCs w:val="24"/>
         </w:rPr>
-        <w:t>git</w:t>
+        <w:t>gitbranch</w:t>
       </w:r>
       <w:proofErr w:type="spellEnd"/>
       <w:proofErr w:type="gramEnd"/>
-      <w:r>
-        <w:rPr>
-          <w:rFonts w:cs="Arial"/>
-          <w:sz w:val="24"/>
-          <w:szCs w:val="24"/>
-        </w:rPr>
-        <w:t xml:space="preserve"> </w:t>
-      </w:r>
-      <w:proofErr w:type="spellStart"/>
-      <w:r>
-        <w:rPr>
-          <w:rFonts w:cs="Arial"/>
-          <w:sz w:val="24"/>
-          <w:szCs w:val="24"/>
-        </w:rPr>
-        <w:t>branch</w:t>
-      </w:r>
-      <w:proofErr w:type="spellEnd"/>
       <w:r>
         <w:rPr>
           <w:rFonts w:cs="Arial"/>
@@ -3762,7 +3216,7 @@
       </w:pPr>
     </w:p>
     <w:sectPr>
-      <w:headerReference w:type="default" r:id="rId9"/>
+      <w:headerReference w:type="default" r:id="rId8"/>
       <w:pgSz w:w="11906" w:h="16838"/>
       <w:pgMar w:top="720" w:right="720" w:bottom="720" w:left="720" w:header="709" w:footer="709" w:gutter="0"/>
       <w:cols w:space="708"/>
@@ -3773,8 +3227,8 @@
 </file>
 
 <file path=word/endnotes.xml><?xml version="1.0" encoding="utf-8"?>
-<w:endnotes xmlns:wpc="http://schemas.microsoft.com/office/word/2010/wordprocessingCanvas" xmlns:mc="http://schemas.openxmlformats.org/markup-compatibility/2006" xmlns:o="urn:schemas-microsoft-com:office:office" xmlns:r="http://schemas.openxmlformats.org/officeDocument/2006/relationships" xmlns:m="http://schemas.openxmlformats.org/officeDocument/2006/math" xmlns:v="urn:schemas-microsoft-com:vml" xmlns:wp14="http://schemas.microsoft.com/office/word/2010/wordprocessingDrawing" xmlns:wp="http://schemas.openxmlformats.org/drawingml/2006/wordprocessingDrawing" xmlns:w10="urn:schemas-microsoft-com:office:word" xmlns:w="http://schemas.openxmlformats.org/wordprocessingml/2006/main" xmlns:w14="http://schemas.microsoft.com/office/word/2010/wordml" xmlns:wpg="http://schemas.microsoft.com/office/word/2010/wordprocessingGroup" xmlns:wpi="http://schemas.microsoft.com/office/word/2010/wordprocessingInk" xmlns:wne="http://schemas.microsoft.com/office/word/2006/wordml" xmlns:wps="http://schemas.microsoft.com/office/word/2010/wordprocessingShape" mc:Ignorable="w14 wp14">
-  <w:endnote w:type="separator" w:id="-1">
+<w:endnotes xmlns:ve="http://schemas.openxmlformats.org/markup-compatibility/2006" xmlns:o="urn:schemas-microsoft-com:office:office" xmlns:r="http://schemas.openxmlformats.org/officeDocument/2006/relationships" xmlns:m="http://schemas.openxmlformats.org/officeDocument/2006/math" xmlns:v="urn:schemas-microsoft-com:vml" xmlns:wp="http://schemas.openxmlformats.org/drawingml/2006/wordprocessingDrawing" xmlns:w10="urn:schemas-microsoft-com:office:word" xmlns:w="http://schemas.openxmlformats.org/wordprocessingml/2006/main" xmlns:wne="http://schemas.microsoft.com/office/word/2006/wordml">
+  <w:endnote w:type="separator" w:id="0">
     <w:p>
       <w:pPr>
         <w:spacing w:after="0" w:line="240" w:lineRule="auto"/>
@@ -3784,7 +3238,7 @@
       </w:r>
     </w:p>
   </w:endnote>
-  <w:endnote w:type="continuationSeparator" w:id="0">
+  <w:endnote w:type="continuationSeparator" w:id="1">
     <w:p>
       <w:pPr>
         <w:spacing w:after="0" w:line="240" w:lineRule="auto"/>
@@ -3798,8 +3252,8 @@
 </file>
 
 <file path=word/footnotes.xml><?xml version="1.0" encoding="utf-8"?>
-<w:footnotes xmlns:wpc="http://schemas.microsoft.com/office/word/2010/wordprocessingCanvas" xmlns:mc="http://schemas.openxmlformats.org/markup-compatibility/2006" xmlns:o="urn:schemas-microsoft-com:office:office" xmlns:r="http://schemas.openxmlformats.org/officeDocument/2006/relationships" xmlns:m="http://schemas.openxmlformats.org/officeDocument/2006/math" xmlns:v="urn:schemas-microsoft-com:vml" xmlns:wp14="http://schemas.microsoft.com/office/word/2010/wordprocessingDrawing" xmlns:wp="http://schemas.openxmlformats.org/drawingml/2006/wordprocessingDrawing" xmlns:w10="urn:schemas-microsoft-com:office:word" xmlns:w="http://schemas.openxmlformats.org/wordprocessingml/2006/main" xmlns:w14="http://schemas.microsoft.com/office/word/2010/wordml" xmlns:wpg="http://schemas.microsoft.com/office/word/2010/wordprocessingGroup" xmlns:wpi="http://schemas.microsoft.com/office/word/2010/wordprocessingInk" xmlns:wne="http://schemas.microsoft.com/office/word/2006/wordml" xmlns:wps="http://schemas.microsoft.com/office/word/2010/wordprocessingShape" mc:Ignorable="w14 wp14">
-  <w:footnote w:type="separator" w:id="-1">
+<w:footnotes xmlns:ve="http://schemas.openxmlformats.org/markup-compatibility/2006" xmlns:o="urn:schemas-microsoft-com:office:office" xmlns:r="http://schemas.openxmlformats.org/officeDocument/2006/relationships" xmlns:m="http://schemas.openxmlformats.org/officeDocument/2006/math" xmlns:v="urn:schemas-microsoft-com:vml" xmlns:wp="http://schemas.openxmlformats.org/drawingml/2006/wordprocessingDrawing" xmlns:w10="urn:schemas-microsoft-com:office:word" xmlns:w="http://schemas.openxmlformats.org/wordprocessingml/2006/main" xmlns:wne="http://schemas.microsoft.com/office/word/2006/wordml">
+  <w:footnote w:type="separator" w:id="0">
     <w:p>
       <w:pPr>
         <w:spacing w:after="0" w:line="240" w:lineRule="auto"/>
@@ -3809,7 +3263,7 @@
       </w:r>
     </w:p>
   </w:footnote>
-  <w:footnote w:type="continuationSeparator" w:id="0">
+  <w:footnote w:type="continuationSeparator" w:id="1">
     <w:p>
       <w:pPr>
         <w:spacing w:after="0" w:line="240" w:lineRule="auto"/>
@@ -3823,7 +3277,7 @@
 </file>
 
 <file path=word/header1.xml><?xml version="1.0" encoding="utf-8"?>
-<w:hdr xmlns:wpc="http://schemas.microsoft.com/office/word/2010/wordprocessingCanvas" xmlns:mc="http://schemas.openxmlformats.org/markup-compatibility/2006" xmlns:o="urn:schemas-microsoft-com:office:office" xmlns:r="http://schemas.openxmlformats.org/officeDocument/2006/relationships" xmlns:m="http://schemas.openxmlformats.org/officeDocument/2006/math" xmlns:v="urn:schemas-microsoft-com:vml" xmlns:wp14="http://schemas.microsoft.com/office/word/2010/wordprocessingDrawing" xmlns:wp="http://schemas.openxmlformats.org/drawingml/2006/wordprocessingDrawing" xmlns:w10="urn:schemas-microsoft-com:office:word" xmlns:w="http://schemas.openxmlformats.org/wordprocessingml/2006/main" xmlns:w14="http://schemas.microsoft.com/office/word/2010/wordml" xmlns:wpg="http://schemas.microsoft.com/office/word/2010/wordprocessingGroup" xmlns:wpi="http://schemas.microsoft.com/office/word/2010/wordprocessingInk" xmlns:wne="http://schemas.microsoft.com/office/word/2006/wordml" xmlns:wps="http://schemas.microsoft.com/office/word/2010/wordprocessingShape" mc:Ignorable="w14 wp14">
+<w:hdr xmlns:ve="http://schemas.openxmlformats.org/markup-compatibility/2006" xmlns:o="urn:schemas-microsoft-com:office:office" xmlns:r="http://schemas.openxmlformats.org/officeDocument/2006/relationships" xmlns:m="http://schemas.openxmlformats.org/officeDocument/2006/math" xmlns:v="urn:schemas-microsoft-com:vml" xmlns:wp="http://schemas.openxmlformats.org/drawingml/2006/wordprocessingDrawing" xmlns:w10="urn:schemas-microsoft-com:office:word" xmlns:w="http://schemas.openxmlformats.org/wordprocessingml/2006/main" xmlns:wne="http://schemas.microsoft.com/office/word/2006/wordml">
   <w:p>
     <w:pPr>
       <w:pStyle w:val="Cabealho"/>
@@ -3885,7 +3339,7 @@
         <w:lang w:eastAsia="pt-BR"/>
       </w:rPr>
       <w:drawing>
-        <wp:anchor distT="0" distB="0" distL="114300" distR="114300" simplePos="0" relativeHeight="251657216" behindDoc="0" locked="0" layoutInCell="1" allowOverlap="1" wp14:anchorId="352A3515" wp14:editId="2F4340FE">
+        <wp:anchor distT="0" distB="0" distL="114300" distR="114300" simplePos="0" relativeHeight="251657216" behindDoc="0" locked="0" layoutInCell="1" allowOverlap="1">
           <wp:simplePos x="0" y="0"/>
           <wp:positionH relativeFrom="column">
             <wp:posOffset>139065</wp:posOffset>
@@ -3913,7 +3367,7 @@
                   <a:blip r:embed="rId1">
                     <a:extLst>
                       <a:ext uri="{28A0092B-C50C-407E-A947-70E740481C1C}">
-                        <a14:useLocalDpi xmlns:a14="http://schemas.microsoft.com/office/drawing/2010/main" val="0"/>
+                        <a14:useLocalDpi xmlns:a14="http://schemas.microsoft.com/office/drawing/2010/main" xmlns:wps="http://schemas.microsoft.com/office/word/2010/wordprocessingShape" xmlns:wpi="http://schemas.microsoft.com/office/word/2010/wordprocessingInk" xmlns:wpg="http://schemas.microsoft.com/office/word/2010/wordprocessingGroup" xmlns:w14="http://schemas.microsoft.com/office/word/2010/wordml" xmlns:w="http://schemas.openxmlformats.org/wordprocessingml/2006/main" xmlns:w10="urn:schemas-microsoft-com:office:word" xmlns:wp14="http://schemas.microsoft.com/office/word/2010/wordprocessingDrawing" xmlns:v="urn:schemas-microsoft-com:vml" xmlns:o="urn:schemas-microsoft-com:office:office" xmlns:mc="http://schemas.openxmlformats.org/markup-compatibility/2006" xmlns:wpc="http://schemas.microsoft.com/office/word/2010/wordprocessingCanvas" xmlns="" val="0"/>
                       </a:ext>
                     </a:extLst>
                   </a:blip>
@@ -3946,7 +3400,7 @@
 </file>
 
 <file path=word/numbering.xml><?xml version="1.0" encoding="utf-8"?>
-<w:numbering xmlns:wpc="http://schemas.microsoft.com/office/word/2010/wordprocessingCanvas" xmlns:mc="http://schemas.openxmlformats.org/markup-compatibility/2006" xmlns:o="urn:schemas-microsoft-com:office:office" xmlns:r="http://schemas.openxmlformats.org/officeDocument/2006/relationships" xmlns:m="http://schemas.openxmlformats.org/officeDocument/2006/math" xmlns:v="urn:schemas-microsoft-com:vml" xmlns:wp14="http://schemas.microsoft.com/office/word/2010/wordprocessingDrawing" xmlns:wp="http://schemas.openxmlformats.org/drawingml/2006/wordprocessingDrawing" xmlns:w10="urn:schemas-microsoft-com:office:word" xmlns:w="http://schemas.openxmlformats.org/wordprocessingml/2006/main" xmlns:w14="http://schemas.microsoft.com/office/word/2010/wordml" xmlns:wpg="http://schemas.microsoft.com/office/word/2010/wordprocessingGroup" xmlns:wpi="http://schemas.microsoft.com/office/word/2010/wordprocessingInk" xmlns:wne="http://schemas.microsoft.com/office/word/2006/wordml" xmlns:wps="http://schemas.microsoft.com/office/word/2010/wordprocessingShape" mc:Ignorable="w14 wp14">
+<w:numbering xmlns:ve="http://schemas.openxmlformats.org/markup-compatibility/2006" xmlns:o="urn:schemas-microsoft-com:office:office" xmlns:r="http://schemas.openxmlformats.org/officeDocument/2006/relationships" xmlns:m="http://schemas.openxmlformats.org/officeDocument/2006/math" xmlns:v="urn:schemas-microsoft-com:vml" xmlns:wp="http://schemas.openxmlformats.org/drawingml/2006/wordprocessingDrawing" xmlns:w10="urn:schemas-microsoft-com:office:word" xmlns:w="http://schemas.openxmlformats.org/wordprocessingml/2006/main" xmlns:wne="http://schemas.microsoft.com/office/word/2006/wordml">
   <w:abstractNum w:abstractNumId="0">
     <w:nsid w:val="054678CF"/>
     <w:multiLevelType w:val="hybridMultilevel"/>
@@ -5321,7 +4775,7 @@
 </file>
 
 <file path=word/styles.xml><?xml version="1.0" encoding="utf-8"?>
-<w:styles xmlns:mc="http://schemas.openxmlformats.org/markup-compatibility/2006" xmlns:r="http://schemas.openxmlformats.org/officeDocument/2006/relationships" xmlns:w="http://schemas.openxmlformats.org/wordprocessingml/2006/main" xmlns:w14="http://schemas.microsoft.com/office/word/2010/wordml" mc:Ignorable="w14">
+<w:styles xmlns:r="http://schemas.openxmlformats.org/officeDocument/2006/relationships" xmlns:w="http://schemas.openxmlformats.org/wordprocessingml/2006/main">
   <w:docDefaults>
     <w:rPrDefault>
       <w:rPr>
@@ -5514,6 +4968,7 @@
     <w:uiPriority w:val="99"/>
     <w:semiHidden/>
     <w:unhideWhenUsed/>
+    <w:qFormat/>
     <w:tblPr>
       <w:tblInd w:w="0" w:type="dxa"/>
       <w:tblCellMar>
@@ -6313,7 +5768,7 @@
   <a:extraClrSchemeLst/>
   <a:extLst>
     <a:ext uri="{05A4C25C-085E-4340-85A3-A5531E510DB2}">
-      <thm15:themeFamily xmlns="" xmlns:thm15="http://schemas.microsoft.com/office/thememl/2012/main" name="Office Theme" id="{62F939B6-93AF-4DB8-9C6B-D6C7DFDC589F}" vid="{4A3C46E8-61CC-4603-A589-7422A47A8E4A}"/>
+      <thm15:themeFamily xmlns:thm15="http://schemas.microsoft.com/office/thememl/2012/main" xmlns="" name="Office Theme" id="{62F939B6-93AF-4DB8-9C6B-D6C7DFDC589F}" vid="{4A3C46E8-61CC-4603-A589-7422A47A8E4A}"/>
     </a:ext>
   </a:extLst>
 </a:theme>

</xml_diff>